<commit_message>
perbaikan bab1, margin harus diperhatikan lagi
</commit_message>
<xml_diff>
--- a/BAB1.docx
+++ b/BAB1.docx
@@ -524,10 +524,6 @@
       <w:pPr>
         <w:spacing w:line="360" w:lineRule="auto"/>
         <w:jc w:val="both"/>
-        <w:rPr>
-          <w:rFonts w:ascii="Times New Roman" w:hAnsi="Times New Roman" w:cs="Times New Roman"/>
-          <w:sz w:val="24"/>
-        </w:rPr>
       </w:pPr>
       <w:r>
         <w:rPr>
@@ -639,14 +635,241 @@
           <w:rFonts w:ascii="Times New Roman" w:hAnsi="Times New Roman" w:cs="Times New Roman"/>
           <w:sz w:val="24"/>
         </w:rPr>
-        <w:t xml:space="preserve">saja.  </w:t>
-      </w:r>
-      <w:r>
-        <w:rPr>
-          <w:rFonts w:ascii="Times New Roman" w:hAnsi="Times New Roman" w:cs="Times New Roman"/>
-          <w:sz w:val="24"/>
-        </w:rPr>
-        <w:t>Dan hanya tersedia 20</w:t>
+        <w:t>saja.</w:t>
+      </w:r>
+      <w:r>
+        <w:rPr>
+          <w:rFonts w:ascii="Times New Roman" w:hAnsi="Times New Roman" w:cs="Times New Roman"/>
+          <w:sz w:val="24"/>
+        </w:rPr>
+        <w:t xml:space="preserve"> Pada </w:t>
+      </w:r>
+      <w:r>
+        <w:rPr>
+          <w:rFonts w:ascii="Times New Roman" w:hAnsi="Times New Roman" w:cs="Times New Roman"/>
+          <w:i/>
+          <w:sz w:val="24"/>
+        </w:rPr>
+        <w:t xml:space="preserve">game </w:t>
+      </w:r>
+      <w:r>
+        <w:rPr>
+          <w:rFonts w:ascii="Times New Roman" w:hAnsi="Times New Roman" w:cs="Times New Roman"/>
+          <w:sz w:val="24"/>
+        </w:rPr>
+        <w:t xml:space="preserve">terdapat </w:t>
+      </w:r>
+      <w:r>
+        <w:rPr>
+          <w:rFonts w:ascii="Times New Roman" w:hAnsi="Times New Roman" w:cs="Times New Roman"/>
+          <w:i/>
+          <w:sz w:val="24"/>
+        </w:rPr>
+        <w:t xml:space="preserve">score </w:t>
+      </w:r>
+      <w:r>
+        <w:rPr>
+          <w:rFonts w:ascii="Times New Roman" w:hAnsi="Times New Roman" w:cs="Times New Roman"/>
+          <w:sz w:val="24"/>
+        </w:rPr>
+        <w:t xml:space="preserve">dan </w:t>
+      </w:r>
+      <w:r>
+        <w:rPr>
+          <w:rFonts w:ascii="Times New Roman" w:hAnsi="Times New Roman" w:cs="Times New Roman"/>
+          <w:i/>
+          <w:sz w:val="24"/>
+        </w:rPr>
+        <w:t xml:space="preserve">high score </w:t>
+      </w:r>
+      <w:r>
+        <w:rPr>
+          <w:rFonts w:ascii="Times New Roman" w:hAnsi="Times New Roman" w:cs="Times New Roman"/>
+          <w:sz w:val="24"/>
+        </w:rPr>
+        <w:t xml:space="preserve">untuk mendata setiap </w:t>
+      </w:r>
+      <w:r>
+        <w:rPr>
+          <w:rFonts w:ascii="Times New Roman" w:hAnsi="Times New Roman" w:cs="Times New Roman"/>
+          <w:sz w:val="24"/>
+        </w:rPr>
+        <w:t>prestas</w:t>
+      </w:r>
+      <w:r>
+        <w:rPr>
+          <w:rFonts w:ascii="Times New Roman" w:hAnsi="Times New Roman" w:cs="Times New Roman"/>
+          <w:sz w:val="24"/>
+        </w:rPr>
+        <w:t xml:space="preserve">i kemenangan yang </w:t>
+      </w:r>
+      <w:r>
+        <w:rPr>
+          <w:rFonts w:ascii="Times New Roman" w:hAnsi="Times New Roman" w:cs="Times New Roman"/>
+          <w:sz w:val="24"/>
+        </w:rPr>
+        <w:t>pemain</w:t>
+      </w:r>
+      <w:r>
+        <w:rPr>
+          <w:rFonts w:ascii="Times New Roman" w:hAnsi="Times New Roman" w:cs="Times New Roman"/>
+          <w:sz w:val="24"/>
+        </w:rPr>
+        <w:t xml:space="preserve"> telah  capai.</w:t>
+      </w:r>
+      <w:r>
+        <w:rPr>
+          <w:rFonts w:ascii="Times New Roman" w:hAnsi="Times New Roman" w:cs="Times New Roman"/>
+          <w:sz w:val="24"/>
+        </w:rPr>
+        <w:t xml:space="preserve">  </w:t>
+      </w:r>
+      <w:r>
+        <w:rPr>
+          <w:rFonts w:ascii="Times New Roman" w:hAnsi="Times New Roman" w:cs="Times New Roman"/>
+          <w:sz w:val="24"/>
+        </w:rPr>
+        <w:t xml:space="preserve">Permainan ini hanya dapat dimainkan oleh 1 pemain dan juga hanya ada 1 karakter yang tersedia untuk dimainkan.  Permainan dimulai ketika pemain memilih tombol </w:t>
+      </w:r>
+      <w:r>
+        <w:rPr>
+          <w:rFonts w:ascii="Times New Roman" w:hAnsi="Times New Roman" w:cs="Times New Roman"/>
+          <w:i/>
+          <w:sz w:val="24"/>
+        </w:rPr>
+        <w:t>play game</w:t>
+      </w:r>
+      <w:r>
+        <w:rPr>
+          <w:rFonts w:ascii="Times New Roman" w:hAnsi="Times New Roman" w:cs="Times New Roman"/>
+          <w:sz w:val="24"/>
+        </w:rPr>
+        <w:t xml:space="preserve"> pada menu utama.  Permainan ini memiliki jumlah total 20 </w:t>
+      </w:r>
+      <w:r>
+        <w:rPr>
+          <w:rFonts w:ascii="Times New Roman" w:hAnsi="Times New Roman" w:cs="Times New Roman"/>
+          <w:i/>
+          <w:sz w:val="24"/>
+        </w:rPr>
+        <w:t xml:space="preserve">level. </w:t>
+      </w:r>
+      <w:r>
+        <w:rPr>
+          <w:rFonts w:ascii="Times New Roman" w:hAnsi="Times New Roman" w:cs="Times New Roman"/>
+          <w:sz w:val="24"/>
+        </w:rPr>
+        <w:t xml:space="preserve"> Setiap menyelesaikan 5 </w:t>
+      </w:r>
+      <w:r>
+        <w:rPr>
+          <w:rFonts w:ascii="Times New Roman" w:hAnsi="Times New Roman" w:cs="Times New Roman"/>
+          <w:i/>
+          <w:sz w:val="24"/>
+        </w:rPr>
+        <w:t xml:space="preserve">level, </w:t>
+      </w:r>
+      <w:r>
+        <w:rPr>
+          <w:rFonts w:ascii="Times New Roman" w:hAnsi="Times New Roman" w:cs="Times New Roman"/>
+          <w:sz w:val="24"/>
+        </w:rPr>
+        <w:t xml:space="preserve">tema dan rintangan akan berganti.  Dalam permainan ini, pemain harus menyingkirkan semua lawan dengan </w:t>
+      </w:r>
+      <w:r>
+        <w:rPr>
+          <w:rFonts w:ascii="Times New Roman" w:hAnsi="Times New Roman" w:cs="Times New Roman"/>
+          <w:i/>
+          <w:sz w:val="24"/>
+        </w:rPr>
+        <w:t>bom</w:t>
+      </w:r>
+      <w:r>
+        <w:rPr>
+          <w:rFonts w:ascii="Times New Roman" w:hAnsi="Times New Roman" w:cs="Times New Roman"/>
+          <w:sz w:val="24"/>
+        </w:rPr>
+        <w:t xml:space="preserve"> untuk memnangkan</w:t>
+      </w:r>
+      <w:r>
+        <w:rPr>
+          <w:rFonts w:ascii="Times New Roman" w:hAnsi="Times New Roman" w:cs="Times New Roman"/>
+          <w:sz w:val="24"/>
+        </w:rPr>
+        <w:t xml:space="preserve">.  Semua model dalam permainan ini dibuat menggunakan aplikasi </w:t>
+      </w:r>
+      <w:r>
+        <w:rPr>
+          <w:rFonts w:ascii="Times New Roman" w:hAnsi="Times New Roman" w:cs="Times New Roman"/>
+          <w:i/>
+          <w:sz w:val="24"/>
+        </w:rPr>
+        <w:t>blender</w:t>
+      </w:r>
+      <w:r>
+        <w:rPr>
+          <w:rFonts w:ascii="Times New Roman" w:hAnsi="Times New Roman" w:cs="Times New Roman"/>
+          <w:sz w:val="24"/>
+        </w:rPr>
+        <w:t>.</w:t>
+      </w:r>
+      <w:r>
+        <w:rPr>
+          <w:rFonts w:ascii="Times New Roman" w:hAnsi="Times New Roman" w:cs="Times New Roman"/>
+          <w:sz w:val="24"/>
+        </w:rPr>
+        <w:t xml:space="preserve"> Dipermainan ini juga terdapat </w:t>
+      </w:r>
+      <w:r>
+        <w:rPr>
+          <w:rFonts w:ascii="Times New Roman" w:hAnsi="Times New Roman" w:cs="Times New Roman"/>
+          <w:i/>
+          <w:sz w:val="24"/>
+        </w:rPr>
+        <w:t xml:space="preserve">backgournd music </w:t>
+      </w:r>
+      <w:r>
+        <w:rPr>
+          <w:rFonts w:ascii="Times New Roman" w:hAnsi="Times New Roman" w:cs="Times New Roman"/>
+          <w:sz w:val="24"/>
+        </w:rPr>
+        <w:t xml:space="preserve">dan </w:t>
+      </w:r>
+      <w:r>
+        <w:rPr>
+          <w:rFonts w:ascii="Times New Roman" w:hAnsi="Times New Roman" w:cs="Times New Roman"/>
+          <w:i/>
+          <w:sz w:val="24"/>
+        </w:rPr>
+        <w:t>sound effect.</w:t>
+      </w:r>
+    </w:p>
+    <w:p>
+      <w:pPr>
+        <w:spacing w:line="360" w:lineRule="auto"/>
+        <w:jc w:val="both"/>
+        <w:rPr>
+          <w:rFonts w:ascii="Times New Roman" w:hAnsi="Times New Roman" w:cs="Times New Roman"/>
+          <w:sz w:val="24"/>
+        </w:rPr>
+      </w:pPr>
+    </w:p>
+    <w:p>
+      <w:pPr>
+        <w:spacing w:line="360" w:lineRule="auto"/>
+        <w:jc w:val="both"/>
+        <w:rPr>
+          <w:rFonts w:ascii="Times New Roman" w:hAnsi="Times New Roman" w:cs="Times New Roman"/>
+          <w:sz w:val="24"/>
+        </w:rPr>
+      </w:pPr>
+      <w:r>
+        <w:rPr>
+          <w:rFonts w:ascii="Times New Roman" w:hAnsi="Times New Roman" w:cs="Times New Roman"/>
+          <w:b/>
+          <w:sz w:val="24"/>
+        </w:rPr>
+        <w:t>1.3 TUJUAN PENULISAN</w:t>
       </w:r>
       <w:r>
         <w:rPr>
@@ -655,27 +878,90 @@
         </w:rPr>
         <w:t xml:space="preserve"> </w:t>
       </w:r>
-      <w:r>
-        <w:rPr>
-          <w:rFonts w:ascii="Times New Roman" w:hAnsi="Times New Roman" w:cs="Times New Roman"/>
-          <w:i/>
-          <w:sz w:val="24"/>
-        </w:rPr>
-        <w:t xml:space="preserve">level </w:t>
-      </w:r>
-      <w:r>
-        <w:rPr>
-          <w:rFonts w:ascii="Times New Roman" w:hAnsi="Times New Roman" w:cs="Times New Roman"/>
-          <w:sz w:val="24"/>
-        </w:rPr>
-        <w:t>yang dapat dimainkan.</w:t>
-      </w:r>
-      <w:r>
-        <w:rPr>
-          <w:rFonts w:ascii="Times New Roman" w:hAnsi="Times New Roman" w:cs="Times New Roman"/>
-          <w:sz w:val="24"/>
-        </w:rPr>
-        <w:t xml:space="preserve"> Pada </w:t>
+    </w:p>
+    <w:p>
+      <w:pPr>
+        <w:pStyle w:val="ListParagraph"/>
+        <w:spacing w:line="360" w:lineRule="auto"/>
+        <w:ind w:left="0" w:firstLine="720"/>
+        <w:jc w:val="both"/>
+        <w:rPr>
+          <w:rFonts w:ascii="Times New Roman" w:hAnsi="Times New Roman" w:cs="Times New Roman"/>
+          <w:sz w:val="24"/>
+        </w:rPr>
+      </w:pPr>
+      <w:r>
+        <w:rPr>
+          <w:rFonts w:ascii="Times New Roman" w:hAnsi="Times New Roman" w:cs="Times New Roman"/>
+          <w:sz w:val="24"/>
+        </w:rPr>
+        <w:t xml:space="preserve">Pembuatan </w:t>
+      </w:r>
+      <w:r>
+        <w:rPr>
+          <w:rFonts w:ascii="Times New Roman" w:hAnsi="Times New Roman" w:cs="Times New Roman"/>
+          <w:i/>
+          <w:sz w:val="24"/>
+        </w:rPr>
+        <w:t>game</w:t>
+      </w:r>
+      <w:r>
+        <w:rPr>
+          <w:rFonts w:ascii="Times New Roman" w:hAnsi="Times New Roman" w:cs="Times New Roman"/>
+          <w:sz w:val="24"/>
+        </w:rPr>
+        <w:t xml:space="preserve"> ini bertujuan </w:t>
+      </w:r>
+      <w:r>
+        <w:rPr>
+          <w:rFonts w:ascii="Times New Roman" w:hAnsi="Times New Roman" w:cs="Times New Roman"/>
+          <w:sz w:val="24"/>
+        </w:rPr>
+        <w:t xml:space="preserve">untuk membuat </w:t>
+      </w:r>
+      <w:r>
+        <w:rPr>
+          <w:rFonts w:ascii="Times New Roman" w:hAnsi="Times New Roman" w:cs="Times New Roman"/>
+          <w:i/>
+          <w:sz w:val="24"/>
+        </w:rPr>
+        <w:t xml:space="preserve">game 3D </w:t>
+      </w:r>
+      <w:r>
+        <w:rPr>
+          <w:rFonts w:ascii="Times New Roman" w:hAnsi="Times New Roman" w:cs="Times New Roman"/>
+          <w:sz w:val="24"/>
+        </w:rPr>
+        <w:t>dengan menggunakan</w:t>
+      </w:r>
+      <w:r>
+        <w:rPr>
+          <w:rFonts w:ascii="Times New Roman" w:hAnsi="Times New Roman" w:cs="Times New Roman"/>
+          <w:sz w:val="24"/>
+        </w:rPr>
+        <w:t xml:space="preserve"> </w:t>
+      </w:r>
+      <w:r>
+        <w:rPr>
+          <w:rFonts w:ascii="Times New Roman" w:hAnsi="Times New Roman" w:cs="Times New Roman"/>
+          <w:i/>
+          <w:sz w:val="24"/>
+        </w:rPr>
+        <w:t>game engine Unity</w:t>
+      </w:r>
+      <w:r>
+        <w:rPr>
+          <w:rFonts w:ascii="Times New Roman" w:hAnsi="Times New Roman" w:cs="Times New Roman"/>
+          <w:sz w:val="24"/>
+        </w:rPr>
+        <w:t xml:space="preserve"> </w:t>
+      </w:r>
+      <w:r>
+        <w:rPr>
+          <w:rFonts w:ascii="Times New Roman" w:hAnsi="Times New Roman" w:cs="Times New Roman"/>
+          <w:sz w:val="24"/>
+        </w:rPr>
+        <w:t xml:space="preserve">dengan harapan </w:t>
       </w:r>
       <w:r>
         <w:rPr>
@@ -690,248 +976,620 @@
           <w:rFonts w:ascii="Times New Roman" w:hAnsi="Times New Roman" w:cs="Times New Roman"/>
           <w:sz w:val="24"/>
         </w:rPr>
-        <w:t xml:space="preserve">terdapat </w:t>
-      </w:r>
-      <w:r>
-        <w:rPr>
-          <w:rFonts w:ascii="Times New Roman" w:hAnsi="Times New Roman" w:cs="Times New Roman"/>
-          <w:i/>
-          <w:sz w:val="24"/>
-        </w:rPr>
-        <w:t xml:space="preserve">score </w:t>
-      </w:r>
-      <w:r>
-        <w:rPr>
-          <w:rFonts w:ascii="Times New Roman" w:hAnsi="Times New Roman" w:cs="Times New Roman"/>
-          <w:sz w:val="24"/>
-        </w:rPr>
-        <w:t xml:space="preserve">dan </w:t>
-      </w:r>
-      <w:r>
-        <w:rPr>
-          <w:rFonts w:ascii="Times New Roman" w:hAnsi="Times New Roman" w:cs="Times New Roman"/>
-          <w:i/>
-          <w:sz w:val="24"/>
-        </w:rPr>
-        <w:t xml:space="preserve">high score </w:t>
-      </w:r>
-      <w:r>
-        <w:rPr>
-          <w:rFonts w:ascii="Times New Roman" w:hAnsi="Times New Roman" w:cs="Times New Roman"/>
-          <w:sz w:val="24"/>
-        </w:rPr>
-        <w:t xml:space="preserve">untuk mendata setiap </w:t>
-      </w:r>
-      <w:r>
-        <w:rPr>
-          <w:rFonts w:ascii="Times New Roman" w:hAnsi="Times New Roman" w:cs="Times New Roman"/>
-          <w:sz w:val="24"/>
-        </w:rPr>
-        <w:t>prestas</w:t>
-      </w:r>
-      <w:r>
-        <w:rPr>
-          <w:rFonts w:ascii="Times New Roman" w:hAnsi="Times New Roman" w:cs="Times New Roman"/>
-          <w:sz w:val="24"/>
-        </w:rPr>
-        <w:t xml:space="preserve">i kemenangan yang </w:t>
-      </w:r>
-      <w:r>
-        <w:rPr>
-          <w:rFonts w:ascii="Times New Roman" w:hAnsi="Times New Roman" w:cs="Times New Roman"/>
-          <w:sz w:val="24"/>
-        </w:rPr>
-        <w:t>pemain</w:t>
-      </w:r>
-      <w:r>
-        <w:rPr>
-          <w:rFonts w:ascii="Times New Roman" w:hAnsi="Times New Roman" w:cs="Times New Roman"/>
-          <w:sz w:val="24"/>
-        </w:rPr>
-        <w:t xml:space="preserve"> telah  capai.</w:t>
-      </w:r>
-      <w:r>
-        <w:rPr>
-          <w:rFonts w:ascii="Times New Roman" w:hAnsi="Times New Roman" w:cs="Times New Roman"/>
-          <w:sz w:val="24"/>
-        </w:rPr>
-        <w:t xml:space="preserve">  </w:t>
-      </w:r>
-    </w:p>
-    <w:p>
-      <w:pPr>
-        <w:spacing w:line="360" w:lineRule="auto"/>
-        <w:jc w:val="both"/>
-        <w:rPr>
-          <w:rFonts w:ascii="Times New Roman" w:hAnsi="Times New Roman" w:cs="Times New Roman"/>
-          <w:sz w:val="24"/>
-        </w:rPr>
-      </w:pPr>
-    </w:p>
-    <w:p>
-      <w:pPr>
-        <w:spacing w:line="360" w:lineRule="auto"/>
-        <w:jc w:val="both"/>
-        <w:rPr>
-          <w:rFonts w:ascii="Times New Roman" w:hAnsi="Times New Roman" w:cs="Times New Roman"/>
-          <w:sz w:val="24"/>
-        </w:rPr>
-      </w:pPr>
-      <w:r>
+        <w:t xml:space="preserve">ini dapat </w:t>
+      </w:r>
+      <w:r>
+        <w:rPr>
+          <w:rFonts w:ascii="Times New Roman" w:hAnsi="Times New Roman" w:cs="Times New Roman"/>
+          <w:sz w:val="24"/>
+        </w:rPr>
+        <w:t>dinikmati</w:t>
+      </w:r>
+      <w:r>
+        <w:rPr>
+          <w:rFonts w:ascii="Times New Roman" w:hAnsi="Times New Roman" w:cs="Times New Roman"/>
+          <w:sz w:val="24"/>
+        </w:rPr>
+        <w:t xml:space="preserve"> dan </w:t>
+      </w:r>
+      <w:r>
+        <w:rPr>
+          <w:rFonts w:ascii="Times New Roman" w:hAnsi="Times New Roman" w:cs="Times New Roman"/>
+          <w:sz w:val="24"/>
+        </w:rPr>
+        <w:t>dapat diingat oleh pemain yang pernah memainkannya pada jaman 70’an sampai 80’an, serta mengenalkan kepada pemain yang baru memainkan.</w:t>
+      </w:r>
+    </w:p>
+    <w:p>
+      <w:pPr>
+        <w:spacing w:line="360" w:lineRule="auto"/>
+        <w:jc w:val="both"/>
+        <w:rPr>
+          <w:rFonts w:ascii="Times New Roman" w:hAnsi="Times New Roman" w:cs="Times New Roman"/>
+          <w:sz w:val="24"/>
+        </w:rPr>
+      </w:pPr>
+    </w:p>
+    <w:p>
+      <w:pPr>
+        <w:spacing w:line="360" w:lineRule="auto"/>
+        <w:jc w:val="both"/>
         <w:rPr>
           <w:rFonts w:ascii="Times New Roman" w:hAnsi="Times New Roman" w:cs="Times New Roman"/>
           <w:b/>
           <w:sz w:val="24"/>
         </w:rPr>
-        <w:t>1.3 TUJUAN PENULISAN</w:t>
-      </w:r>
-      <w:r>
-        <w:rPr>
-          <w:rFonts w:ascii="Times New Roman" w:hAnsi="Times New Roman" w:cs="Times New Roman"/>
-          <w:sz w:val="24"/>
+      </w:pPr>
+      <w:r>
+        <w:rPr>
+          <w:rFonts w:ascii="Times New Roman" w:hAnsi="Times New Roman" w:cs="Times New Roman"/>
+          <w:b/>
+          <w:sz w:val="24"/>
+        </w:rPr>
+        <w:t>1.4 METODE PENELITIAN</w:t>
+      </w:r>
+    </w:p>
+    <w:p>
+      <w:pPr>
+        <w:spacing w:line="360" w:lineRule="auto"/>
+        <w:ind w:firstLine="450"/>
+        <w:jc w:val="both"/>
+        <w:rPr>
+          <w:rFonts w:ascii="Times New Roman" w:hAnsi="Times New Roman" w:cs="Times New Roman"/>
+          <w:sz w:val="24"/>
+          <w:szCs w:val="24"/>
+        </w:rPr>
+      </w:pPr>
+      <w:r>
+        <w:rPr>
+          <w:rFonts w:ascii="Times New Roman" w:hAnsi="Times New Roman" w:cs="Times New Roman"/>
+          <w:sz w:val="24"/>
+          <w:szCs w:val="24"/>
+        </w:rPr>
+        <w:t>Metode yang digunakan oleh penulis dalam penulisan ini adalah metode pengumpulan data dan pengembangan aplikasi.</w:t>
+      </w:r>
+    </w:p>
+    <w:p>
+      <w:pPr>
+        <w:pStyle w:val="ListParagraph"/>
+        <w:numPr>
+          <w:ilvl w:val="0"/>
+          <w:numId w:val="2"/>
+        </w:numPr>
+        <w:spacing w:line="360" w:lineRule="auto"/>
+        <w:ind w:left="360" w:firstLine="0"/>
+        <w:jc w:val="both"/>
+        <w:rPr>
+          <w:rFonts w:ascii="Times New Roman" w:hAnsi="Times New Roman" w:cs="Times New Roman"/>
+          <w:b/>
+          <w:sz w:val="24"/>
+          <w:szCs w:val="24"/>
+        </w:rPr>
+      </w:pPr>
+      <w:r>
+        <w:rPr>
+          <w:rFonts w:ascii="Times New Roman" w:hAnsi="Times New Roman" w:cs="Times New Roman"/>
+          <w:b/>
+          <w:sz w:val="28"/>
+          <w:szCs w:val="28"/>
+        </w:rPr>
+        <w:t>Metode Pengumpulan Data</w:t>
+      </w:r>
+    </w:p>
+    <w:p>
+      <w:pPr>
+        <w:spacing w:line="360" w:lineRule="auto"/>
+        <w:ind w:left="360" w:firstLine="450"/>
+        <w:jc w:val="both"/>
+        <w:rPr>
+          <w:rFonts w:ascii="Times New Roman" w:hAnsi="Times New Roman" w:cs="Times New Roman"/>
+          <w:sz w:val="24"/>
+          <w:szCs w:val="24"/>
+        </w:rPr>
+      </w:pPr>
+      <w:r>
+        <w:rPr>
+          <w:rFonts w:ascii="Times New Roman" w:hAnsi="Times New Roman" w:cs="Times New Roman"/>
+          <w:sz w:val="24"/>
+          <w:szCs w:val="24"/>
+        </w:rPr>
+        <w:t>Dalam tahap ini penulis mengumpulkan data menggunakan studi pustaka yaitu dengan melakukan pencarian melalui internet.</w:t>
+      </w:r>
+    </w:p>
+    <w:p>
+      <w:pPr>
+        <w:pStyle w:val="ListParagraph"/>
+        <w:numPr>
+          <w:ilvl w:val="0"/>
+          <w:numId w:val="2"/>
+        </w:numPr>
+        <w:spacing w:line="360" w:lineRule="auto"/>
+        <w:ind w:left="360" w:firstLine="0"/>
+        <w:jc w:val="both"/>
+        <w:rPr>
+          <w:rFonts w:ascii="Times New Roman" w:hAnsi="Times New Roman" w:cs="Times New Roman"/>
+          <w:sz w:val="24"/>
+          <w:szCs w:val="24"/>
+        </w:rPr>
+      </w:pPr>
+      <w:r>
+        <w:rPr>
+          <w:rFonts w:ascii="Times New Roman" w:hAnsi="Times New Roman" w:cs="Times New Roman"/>
+          <w:b/>
+          <w:sz w:val="28"/>
+          <w:szCs w:val="28"/>
+        </w:rPr>
+        <w:lastRenderedPageBreak/>
+        <w:t>Metode Pengembangan Aplikasi</w:t>
+      </w:r>
+    </w:p>
+    <w:p>
+      <w:pPr>
+        <w:pStyle w:val="ListParagraph"/>
+        <w:numPr>
+          <w:ilvl w:val="0"/>
+          <w:numId w:val="3"/>
+        </w:numPr>
+        <w:spacing w:line="360" w:lineRule="auto"/>
+        <w:jc w:val="both"/>
+        <w:rPr>
+          <w:rFonts w:ascii="Times New Roman" w:hAnsi="Times New Roman" w:cs="Times New Roman"/>
+          <w:sz w:val="24"/>
+          <w:szCs w:val="24"/>
+        </w:rPr>
+      </w:pPr>
+      <w:r>
+        <w:rPr>
+          <w:rFonts w:ascii="Times New Roman" w:hAnsi="Times New Roman" w:cs="Times New Roman"/>
+          <w:sz w:val="24"/>
+          <w:szCs w:val="24"/>
+        </w:rPr>
+        <w:t>Perencanaan.</w:t>
+      </w:r>
+    </w:p>
+    <w:p>
+      <w:pPr>
+        <w:spacing w:line="360" w:lineRule="auto"/>
+        <w:ind w:left="720"/>
+        <w:jc w:val="both"/>
+        <w:rPr>
+          <w:rFonts w:ascii="Times New Roman" w:hAnsi="Times New Roman" w:cs="Times New Roman"/>
+          <w:sz w:val="24"/>
+          <w:szCs w:val="24"/>
+        </w:rPr>
+      </w:pPr>
+      <w:r>
+        <w:rPr>
+          <w:rFonts w:ascii="Times New Roman" w:hAnsi="Times New Roman" w:cs="Times New Roman"/>
+          <w:sz w:val="24"/>
+          <w:szCs w:val="24"/>
+        </w:rPr>
+        <w:t>Membuat rencana tahap-tahap yang akan dilakukan, dalam penelitian ini.</w:t>
+      </w:r>
+    </w:p>
+    <w:p>
+      <w:pPr>
+        <w:spacing w:line="360" w:lineRule="auto"/>
+        <w:ind w:left="720"/>
+        <w:jc w:val="both"/>
+        <w:rPr>
+          <w:rFonts w:ascii="Times New Roman" w:hAnsi="Times New Roman" w:cs="Times New Roman"/>
+          <w:sz w:val="24"/>
+          <w:szCs w:val="24"/>
+        </w:rPr>
+      </w:pPr>
+      <w:r>
+        <w:rPr>
+          <w:rFonts w:ascii="Times New Roman" w:hAnsi="Times New Roman" w:cs="Times New Roman"/>
+          <w:sz w:val="24"/>
+          <w:szCs w:val="24"/>
+        </w:rPr>
+        <w:t>Tahap yang akan dilakukan adalah sebagai berikut:</w:t>
+      </w:r>
+    </w:p>
+    <w:p>
+      <w:pPr>
+        <w:pStyle w:val="ListParagraph"/>
+        <w:numPr>
+          <w:ilvl w:val="0"/>
+          <w:numId w:val="4"/>
+        </w:numPr>
+        <w:spacing w:line="360" w:lineRule="auto"/>
+        <w:jc w:val="both"/>
+        <w:rPr>
+          <w:rFonts w:ascii="Times New Roman" w:hAnsi="Times New Roman" w:cs="Times New Roman"/>
+          <w:sz w:val="24"/>
+          <w:szCs w:val="24"/>
+        </w:rPr>
+      </w:pPr>
+      <w:r>
+        <w:rPr>
+          <w:rFonts w:ascii="Times New Roman" w:hAnsi="Times New Roman" w:cs="Times New Roman"/>
+          <w:sz w:val="24"/>
+          <w:szCs w:val="24"/>
+        </w:rPr>
+        <w:t xml:space="preserve">Menentukan perangkat lunak yang akan digunakan, perangkat lunak yang digunakan yaitu </w:t>
+      </w:r>
+      <w:r>
+        <w:rPr>
+          <w:rFonts w:ascii="Times New Roman" w:hAnsi="Times New Roman" w:cs="Times New Roman"/>
+          <w:i/>
+          <w:sz w:val="24"/>
+          <w:szCs w:val="24"/>
+        </w:rPr>
+        <w:t>Microst Visual Studio, Unity3D ver 5.51f1, Blender,</w:t>
+      </w:r>
+    </w:p>
+    <w:p>
+      <w:pPr>
+        <w:pStyle w:val="ListParagraph"/>
+        <w:numPr>
+          <w:ilvl w:val="0"/>
+          <w:numId w:val="3"/>
+        </w:numPr>
+        <w:spacing w:line="360" w:lineRule="auto"/>
+        <w:jc w:val="both"/>
+        <w:rPr>
+          <w:rFonts w:ascii="Times New Roman" w:hAnsi="Times New Roman" w:cs="Times New Roman"/>
+          <w:sz w:val="24"/>
+          <w:szCs w:val="24"/>
+        </w:rPr>
+      </w:pPr>
+      <w:r>
+        <w:rPr>
+          <w:rFonts w:ascii="Times New Roman" w:hAnsi="Times New Roman" w:cs="Times New Roman"/>
+          <w:sz w:val="24"/>
+          <w:szCs w:val="24"/>
+        </w:rPr>
+        <w:t xml:space="preserve">Menentukan perangkat keras yang akan digunakan. Perangkat keras yang digunakan adalah </w:t>
+      </w:r>
+      <w:r>
+        <w:rPr>
+          <w:rFonts w:ascii="Times New Roman" w:hAnsi="Times New Roman" w:cs="Times New Roman"/>
+          <w:sz w:val="24"/>
+          <w:szCs w:val="24"/>
+        </w:rPr>
+        <w:t xml:space="preserve">komputer desktop dengan </w:t>
+      </w:r>
+      <w:r>
+        <w:rPr>
+          <w:rFonts w:ascii="Times New Roman" w:hAnsi="Times New Roman" w:cs="Times New Roman"/>
+          <w:i/>
+          <w:sz w:val="24"/>
+          <w:szCs w:val="24"/>
+        </w:rPr>
+        <w:t xml:space="preserve">processor </w:t>
+      </w:r>
+      <w:r>
+        <w:rPr>
+          <w:rFonts w:ascii="Times New Roman" w:hAnsi="Times New Roman" w:cs="Times New Roman"/>
+          <w:sz w:val="24"/>
+          <w:szCs w:val="24"/>
+        </w:rPr>
+        <w:t xml:space="preserve">AMD A8-6600K API with Radeon™ HD Graphics (4 CPUs), ~3.9GHz, </w:t>
+      </w:r>
+      <w:r>
+        <w:rPr>
+          <w:rFonts w:ascii="Times New Roman" w:hAnsi="Times New Roman" w:cs="Times New Roman"/>
+          <w:i/>
+          <w:sz w:val="24"/>
+          <w:szCs w:val="24"/>
+        </w:rPr>
+        <w:t>m</w:t>
+      </w:r>
+      <w:r>
+        <w:rPr>
+          <w:rFonts w:ascii="Times New Roman" w:hAnsi="Times New Roman" w:cs="Times New Roman"/>
+          <w:i/>
+          <w:sz w:val="24"/>
+          <w:szCs w:val="24"/>
+        </w:rPr>
+        <w:t>emory</w:t>
+      </w:r>
+      <w:r>
+        <w:rPr>
+          <w:rFonts w:ascii="Times New Roman" w:hAnsi="Times New Roman" w:cs="Times New Roman"/>
+          <w:sz w:val="24"/>
+          <w:szCs w:val="24"/>
+        </w:rPr>
+        <w:t xml:space="preserve"> 8192MB RAM.</w:t>
+      </w:r>
+      <w:r>
+        <w:rPr>
+          <w:rFonts w:ascii="Times New Roman" w:hAnsi="Times New Roman" w:cs="Times New Roman"/>
+          <w:sz w:val="24"/>
+          <w:szCs w:val="24"/>
+        </w:rPr>
+        <w:t>Perancangan.</w:t>
+      </w:r>
+    </w:p>
+    <w:p>
+      <w:pPr>
+        <w:spacing w:line="360" w:lineRule="auto"/>
+        <w:ind w:left="720"/>
+        <w:jc w:val="both"/>
+        <w:rPr>
+          <w:rFonts w:ascii="Times New Roman" w:hAnsi="Times New Roman" w:cs="Times New Roman"/>
+          <w:sz w:val="24"/>
+          <w:szCs w:val="24"/>
+        </w:rPr>
+      </w:pPr>
+      <w:r>
+        <w:rPr>
+          <w:rFonts w:ascii="Times New Roman" w:hAnsi="Times New Roman" w:cs="Times New Roman"/>
+          <w:sz w:val="24"/>
+          <w:szCs w:val="24"/>
+        </w:rPr>
+        <w:t>Proses perancangan ini bertujuan agar pengguna aplikasi ini nantinya dapat menggunakan aplikasi ini dengan mudah sehingga maksud dan tujuan dari pembuatan aplikasi ini dapat terpenuhi. Perancangan yang dilakukan adalah:</w:t>
+      </w:r>
+    </w:p>
+    <w:p>
+      <w:pPr>
+        <w:pStyle w:val="ListParagraph"/>
+        <w:numPr>
+          <w:ilvl w:val="0"/>
+          <w:numId w:val="5"/>
+        </w:numPr>
+        <w:spacing w:line="360" w:lineRule="auto"/>
+        <w:jc w:val="both"/>
+        <w:rPr>
+          <w:rFonts w:ascii="Times New Roman" w:hAnsi="Times New Roman" w:cs="Times New Roman"/>
+          <w:sz w:val="24"/>
+          <w:szCs w:val="24"/>
+        </w:rPr>
+      </w:pPr>
+      <w:r>
+        <w:rPr>
+          <w:rFonts w:ascii="Times New Roman" w:hAnsi="Times New Roman" w:cs="Times New Roman"/>
+          <w:sz w:val="24"/>
+          <w:szCs w:val="24"/>
+        </w:rPr>
+        <w:t>Merancang Struktur Navigasi.</w:t>
+      </w:r>
+    </w:p>
+    <w:p>
+      <w:pPr>
+        <w:pStyle w:val="ListParagraph"/>
+        <w:numPr>
+          <w:ilvl w:val="0"/>
+          <w:numId w:val="5"/>
+        </w:numPr>
+        <w:spacing w:line="360" w:lineRule="auto"/>
+        <w:jc w:val="both"/>
+        <w:rPr>
+          <w:rFonts w:ascii="Times New Roman" w:hAnsi="Times New Roman" w:cs="Times New Roman"/>
+          <w:sz w:val="24"/>
+          <w:szCs w:val="24"/>
+        </w:rPr>
+      </w:pPr>
+      <w:r>
+        <w:rPr>
+          <w:rFonts w:ascii="Times New Roman" w:hAnsi="Times New Roman" w:cs="Times New Roman"/>
+          <w:sz w:val="24"/>
+          <w:szCs w:val="24"/>
+        </w:rPr>
+        <w:t xml:space="preserve">Merancang </w:t>
+      </w:r>
+      <w:r>
+        <w:rPr>
+          <w:rFonts w:ascii="Times New Roman" w:hAnsi="Times New Roman" w:cs="Times New Roman"/>
+          <w:i/>
+          <w:sz w:val="24"/>
+          <w:szCs w:val="24"/>
+        </w:rPr>
+        <w:t>Flowchart</w:t>
+      </w:r>
+      <w:r>
+        <w:rPr>
+          <w:rFonts w:ascii="Times New Roman" w:hAnsi="Times New Roman" w:cs="Times New Roman"/>
+          <w:sz w:val="24"/>
+          <w:szCs w:val="24"/>
+        </w:rPr>
+        <w:t>.</w:t>
+      </w:r>
+    </w:p>
+    <w:p>
+      <w:pPr>
+        <w:pStyle w:val="ListParagraph"/>
+        <w:numPr>
+          <w:ilvl w:val="0"/>
+          <w:numId w:val="3"/>
+        </w:numPr>
+        <w:spacing w:line="360" w:lineRule="auto"/>
+        <w:jc w:val="both"/>
+        <w:rPr>
+          <w:rFonts w:ascii="Times New Roman" w:hAnsi="Times New Roman" w:cs="Times New Roman"/>
+          <w:sz w:val="24"/>
+          <w:szCs w:val="24"/>
+        </w:rPr>
+      </w:pPr>
+      <w:r>
+        <w:rPr>
+          <w:rFonts w:ascii="Times New Roman" w:hAnsi="Times New Roman" w:cs="Times New Roman"/>
+          <w:sz w:val="24"/>
+          <w:szCs w:val="24"/>
+        </w:rPr>
+        <w:t>Pembuatan.</w:t>
+      </w:r>
+    </w:p>
+    <w:p>
+      <w:pPr>
+        <w:spacing w:line="360" w:lineRule="auto"/>
+        <w:ind w:left="709"/>
+        <w:jc w:val="both"/>
+        <w:rPr>
+          <w:rFonts w:ascii="Times New Roman" w:hAnsi="Times New Roman" w:cs="Times New Roman"/>
+          <w:sz w:val="24"/>
+          <w:szCs w:val="24"/>
+        </w:rPr>
+      </w:pPr>
+      <w:r>
+        <w:rPr>
+          <w:rFonts w:ascii="Times New Roman" w:hAnsi="Times New Roman" w:cs="Times New Roman"/>
+          <w:sz w:val="24"/>
+          <w:szCs w:val="24"/>
+        </w:rPr>
+        <w:t>Setelah tahap perancangan selesai, tahap yang dilakukan selanjutnya adalah tahap pembuatan. Tahap pembuatan adalah menerjemahkan desain yang telah dibuat kedalam aplikasi perangkat lunak yang dipakai.</w:t>
+      </w:r>
+    </w:p>
+    <w:p>
+      <w:pPr>
+        <w:pStyle w:val="ListParagraph"/>
+        <w:numPr>
+          <w:ilvl w:val="0"/>
+          <w:numId w:val="3"/>
+        </w:numPr>
+        <w:spacing w:line="360" w:lineRule="auto"/>
+        <w:jc w:val="both"/>
+        <w:rPr>
+          <w:rFonts w:ascii="Times New Roman" w:hAnsi="Times New Roman" w:cs="Times New Roman"/>
+          <w:sz w:val="24"/>
+          <w:szCs w:val="24"/>
+        </w:rPr>
+      </w:pPr>
+      <w:r>
+        <w:rPr>
+          <w:rFonts w:ascii="Times New Roman" w:hAnsi="Times New Roman" w:cs="Times New Roman"/>
+          <w:sz w:val="24"/>
+          <w:szCs w:val="24"/>
+        </w:rPr>
+        <w:t>Uji Coba.</w:t>
+      </w:r>
+    </w:p>
+    <w:p>
+      <w:pPr>
+        <w:spacing w:line="360" w:lineRule="auto"/>
+        <w:ind w:left="709"/>
+        <w:jc w:val="both"/>
+        <w:rPr>
+          <w:rFonts w:ascii="Times New Roman" w:hAnsi="Times New Roman" w:cs="Times New Roman"/>
+          <w:sz w:val="24"/>
+          <w:szCs w:val="24"/>
+        </w:rPr>
+      </w:pPr>
+      <w:r>
+        <w:rPr>
+          <w:rFonts w:ascii="Times New Roman" w:hAnsi="Times New Roman" w:cs="Times New Roman"/>
+          <w:sz w:val="24"/>
+          <w:szCs w:val="24"/>
+        </w:rPr>
+        <w:t xml:space="preserve">Melakukan pengujian terhadap aplikasi menggunakan komputer desktop dengan </w:t>
+      </w:r>
+      <w:r>
+        <w:rPr>
+          <w:rFonts w:ascii="Times New Roman" w:hAnsi="Times New Roman" w:cs="Times New Roman"/>
+          <w:i/>
+          <w:sz w:val="24"/>
+          <w:szCs w:val="24"/>
+        </w:rPr>
+        <w:t xml:space="preserve">processor </w:t>
+      </w:r>
+      <w:r>
+        <w:rPr>
+          <w:rFonts w:ascii="Times New Roman" w:hAnsi="Times New Roman" w:cs="Times New Roman"/>
+          <w:sz w:val="24"/>
+          <w:szCs w:val="24"/>
+        </w:rPr>
+        <w:t xml:space="preserve">AMD A8-6600K API with Radeon™ HD Graphics (4 CPUs), ~3.9GHz, </w:t>
+      </w:r>
+      <w:r>
+        <w:rPr>
+          <w:rFonts w:ascii="Times New Roman" w:hAnsi="Times New Roman" w:cs="Times New Roman"/>
+          <w:i/>
+          <w:sz w:val="24"/>
+          <w:szCs w:val="24"/>
+        </w:rPr>
+        <w:t>m</w:t>
+      </w:r>
+      <w:r>
+        <w:rPr>
+          <w:rFonts w:ascii="Times New Roman" w:hAnsi="Times New Roman" w:cs="Times New Roman"/>
+          <w:i/>
+          <w:sz w:val="24"/>
+          <w:szCs w:val="24"/>
+        </w:rPr>
+        <w:t>emory</w:t>
+      </w:r>
+      <w:r>
+        <w:rPr>
+          <w:rFonts w:ascii="Times New Roman" w:hAnsi="Times New Roman" w:cs="Times New Roman"/>
+          <w:sz w:val="24"/>
+          <w:szCs w:val="24"/>
+        </w:rPr>
+        <w:t xml:space="preserve"> 8192MB RAM.</w:t>
+      </w:r>
+    </w:p>
+    <w:p>
+      <w:pPr>
+        <w:spacing w:line="360" w:lineRule="auto"/>
+        <w:jc w:val="both"/>
+        <w:rPr>
+          <w:rFonts w:ascii="Times New Roman" w:hAnsi="Times New Roman" w:cs="Times New Roman"/>
+          <w:b/>
+          <w:sz w:val="24"/>
+          <w:szCs w:val="24"/>
+        </w:rPr>
+      </w:pPr>
+    </w:p>
+    <w:p>
+      <w:pPr>
+        <w:spacing w:line="360" w:lineRule="auto"/>
+        <w:jc w:val="both"/>
+        <w:rPr>
+          <w:rFonts w:ascii="Times New Roman" w:hAnsi="Times New Roman" w:cs="Times New Roman"/>
+          <w:sz w:val="24"/>
+          <w:szCs w:val="24"/>
+        </w:rPr>
+      </w:pPr>
+      <w:r>
+        <w:rPr>
+          <w:rFonts w:ascii="Times New Roman" w:hAnsi="Times New Roman" w:cs="Times New Roman"/>
+          <w:b/>
+          <w:sz w:val="24"/>
+          <w:szCs w:val="24"/>
+        </w:rPr>
+        <w:lastRenderedPageBreak/>
+        <w:t>1.5 SISTEMATIKA PENULISAN</w:t>
+      </w:r>
+      <w:r>
+        <w:rPr>
+          <w:rFonts w:ascii="Times New Roman" w:hAnsi="Times New Roman" w:cs="Times New Roman"/>
+          <w:sz w:val="24"/>
+          <w:szCs w:val="24"/>
         </w:rPr>
         <w:t xml:space="preserve"> </w:t>
       </w:r>
     </w:p>
     <w:p>
       <w:pPr>
-        <w:pStyle w:val="ListParagraph"/>
-        <w:spacing w:line="360" w:lineRule="auto"/>
-        <w:ind w:left="0" w:firstLine="720"/>
-        <w:jc w:val="both"/>
-        <w:rPr>
-          <w:rFonts w:ascii="Times New Roman" w:hAnsi="Times New Roman" w:cs="Times New Roman"/>
-          <w:sz w:val="24"/>
-        </w:rPr>
-      </w:pPr>
-      <w:r>
-        <w:rPr>
-          <w:rFonts w:ascii="Times New Roman" w:hAnsi="Times New Roman" w:cs="Times New Roman"/>
-          <w:sz w:val="24"/>
-        </w:rPr>
-        <w:t xml:space="preserve">Pembuatan </w:t>
-      </w:r>
-      <w:r>
-        <w:rPr>
-          <w:rFonts w:ascii="Times New Roman" w:hAnsi="Times New Roman" w:cs="Times New Roman"/>
-          <w:i/>
-          <w:sz w:val="24"/>
-        </w:rPr>
-        <w:t>game</w:t>
-      </w:r>
-      <w:r>
-        <w:rPr>
-          <w:rFonts w:ascii="Times New Roman" w:hAnsi="Times New Roman" w:cs="Times New Roman"/>
-          <w:sz w:val="24"/>
-        </w:rPr>
-        <w:t xml:space="preserve"> ini bertujuan </w:t>
-      </w:r>
-      <w:r>
-        <w:rPr>
-          <w:rFonts w:ascii="Times New Roman" w:hAnsi="Times New Roman" w:cs="Times New Roman"/>
-          <w:sz w:val="24"/>
-        </w:rPr>
-        <w:t xml:space="preserve">untuk membuat </w:t>
-      </w:r>
-      <w:r>
-        <w:rPr>
-          <w:rFonts w:ascii="Times New Roman" w:hAnsi="Times New Roman" w:cs="Times New Roman"/>
-          <w:i/>
-          <w:sz w:val="24"/>
-        </w:rPr>
-        <w:t xml:space="preserve">game 3D </w:t>
-      </w:r>
-      <w:r>
-        <w:rPr>
-          <w:rFonts w:ascii="Times New Roman" w:hAnsi="Times New Roman" w:cs="Times New Roman"/>
-          <w:sz w:val="24"/>
-        </w:rPr>
-        <w:t>dengan menggunakan</w:t>
-      </w:r>
-      <w:r>
-        <w:rPr>
-          <w:rFonts w:ascii="Times New Roman" w:hAnsi="Times New Roman" w:cs="Times New Roman"/>
-          <w:sz w:val="24"/>
-        </w:rPr>
-        <w:t xml:space="preserve"> </w:t>
-      </w:r>
-      <w:r>
-        <w:rPr>
-          <w:rFonts w:ascii="Times New Roman" w:hAnsi="Times New Roman" w:cs="Times New Roman"/>
-          <w:i/>
-          <w:sz w:val="24"/>
-        </w:rPr>
-        <w:t>game engine Unity</w:t>
-      </w:r>
-      <w:r>
-        <w:rPr>
-          <w:rFonts w:ascii="Times New Roman" w:hAnsi="Times New Roman" w:cs="Times New Roman"/>
-          <w:sz w:val="24"/>
-        </w:rPr>
-        <w:t xml:space="preserve"> </w:t>
-      </w:r>
-      <w:r>
-        <w:rPr>
-          <w:rFonts w:ascii="Times New Roman" w:hAnsi="Times New Roman" w:cs="Times New Roman"/>
-          <w:sz w:val="24"/>
-        </w:rPr>
-        <w:t xml:space="preserve">dengan harapan </w:t>
-      </w:r>
-      <w:r>
-        <w:rPr>
-          <w:rFonts w:ascii="Times New Roman" w:hAnsi="Times New Roman" w:cs="Times New Roman"/>
-          <w:i/>
-          <w:sz w:val="24"/>
-        </w:rPr>
-        <w:t xml:space="preserve">game </w:t>
-      </w:r>
-      <w:r>
-        <w:rPr>
-          <w:rFonts w:ascii="Times New Roman" w:hAnsi="Times New Roman" w:cs="Times New Roman"/>
-          <w:sz w:val="24"/>
-        </w:rPr>
-        <w:t xml:space="preserve">ini dapat </w:t>
-      </w:r>
-      <w:r>
-        <w:rPr>
-          <w:rFonts w:ascii="Times New Roman" w:hAnsi="Times New Roman" w:cs="Times New Roman"/>
-          <w:sz w:val="24"/>
-        </w:rPr>
-        <w:t>dinikmati</w:t>
-      </w:r>
-      <w:r>
-        <w:rPr>
-          <w:rFonts w:ascii="Times New Roman" w:hAnsi="Times New Roman" w:cs="Times New Roman"/>
-          <w:sz w:val="24"/>
-        </w:rPr>
-        <w:t xml:space="preserve"> dan </w:t>
-      </w:r>
-      <w:r>
-        <w:rPr>
-          <w:rFonts w:ascii="Times New Roman" w:hAnsi="Times New Roman" w:cs="Times New Roman"/>
-          <w:sz w:val="24"/>
-        </w:rPr>
-        <w:t>dapat diingat oleh pemain yang pernah memainkannya pada jaman 70’an sampai 80’an, serta mengenalkan kepada pemain yang baru memainkan.</w:t>
-      </w:r>
-    </w:p>
-    <w:p>
-      <w:pPr>
-        <w:spacing w:line="360" w:lineRule="auto"/>
-        <w:jc w:val="both"/>
-        <w:rPr>
-          <w:rFonts w:ascii="Times New Roman" w:hAnsi="Times New Roman" w:cs="Times New Roman"/>
-          <w:sz w:val="24"/>
-        </w:rPr>
-      </w:pPr>
-    </w:p>
-    <w:p>
-      <w:pPr>
-        <w:spacing w:line="360" w:lineRule="auto"/>
+        <w:spacing w:line="360" w:lineRule="auto"/>
+        <w:ind w:firstLine="720"/>
+        <w:jc w:val="both"/>
+        <w:rPr>
+          <w:rFonts w:ascii="Times New Roman" w:hAnsi="Times New Roman" w:cs="Times New Roman"/>
+          <w:sz w:val="24"/>
+          <w:szCs w:val="24"/>
+        </w:rPr>
+      </w:pPr>
+      <w:r>
+        <w:rPr>
+          <w:rFonts w:ascii="Times New Roman" w:hAnsi="Times New Roman" w:cs="Times New Roman"/>
+          <w:sz w:val="24"/>
+          <w:szCs w:val="24"/>
+        </w:rPr>
+        <w:t xml:space="preserve">Dalam penulisan mengelompokkan pembahasan dalam kelompok Bab-bab. Satu kelompok pembahasan dimasukkan dalam satu judul Bab, yang mana Bab-bab ini terdiri dari subbab-subbab. </w:t>
+      </w:r>
+    </w:p>
+    <w:p>
+      <w:pPr>
+        <w:spacing w:line="360" w:lineRule="auto"/>
+        <w:ind w:firstLine="720"/>
         <w:jc w:val="both"/>
         <w:rPr>
           <w:rFonts w:ascii="Times New Roman" w:hAnsi="Times New Roman" w:cs="Times New Roman"/>
           <w:b/>
           <w:sz w:val="24"/>
+          <w:szCs w:val="24"/>
         </w:rPr>
       </w:pPr>
       <w:r>
@@ -939,293 +1597,29 @@
           <w:rFonts w:ascii="Times New Roman" w:hAnsi="Times New Roman" w:cs="Times New Roman"/>
           <w:b/>
           <w:sz w:val="24"/>
-        </w:rPr>
-        <w:t>1.4 METODE PENELITIAN</w:t>
-      </w:r>
-    </w:p>
-    <w:p>
-      <w:pPr>
-        <w:spacing w:line="360" w:lineRule="auto"/>
-        <w:ind w:left="720"/>
-        <w:jc w:val="both"/>
-        <w:rPr>
-          <w:rFonts w:ascii="Times New Roman" w:hAnsi="Times New Roman" w:cs="Times New Roman"/>
-          <w:sz w:val="24"/>
-        </w:rPr>
-      </w:pPr>
-      <w:r>
+          <w:szCs w:val="24"/>
+        </w:rPr>
+        <w:t>1. PENDAHULUAN</w:t>
+      </w:r>
+    </w:p>
+    <w:p>
+      <w:pPr>
+        <w:spacing w:line="360" w:lineRule="auto"/>
+        <w:ind w:left="720" w:firstLine="720"/>
+        <w:jc w:val="both"/>
         <w:rPr>
           <w:rFonts w:ascii="Times New Roman" w:hAnsi="Times New Roman" w:cs="Times New Roman"/>
           <w:b/>
           <w:sz w:val="24"/>
-        </w:rPr>
-        <w:tab/>
-      </w:r>
-      <w:r>
-        <w:rPr>
-          <w:rFonts w:ascii="Times New Roman" w:hAnsi="Times New Roman" w:cs="Times New Roman"/>
-          <w:sz w:val="24"/>
-        </w:rPr>
-        <w:t xml:space="preserve">Dalam pembuatan game ini memerlukan </w:t>
-      </w:r>
-      <w:r>
-        <w:rPr>
-          <w:rFonts w:ascii="Times New Roman" w:hAnsi="Times New Roman" w:cs="Times New Roman"/>
-          <w:i/>
-          <w:sz w:val="24"/>
-        </w:rPr>
-        <w:t>model</w:t>
-      </w:r>
-      <w:r>
-        <w:rPr>
-          <w:rFonts w:ascii="Times New Roman" w:hAnsi="Times New Roman" w:cs="Times New Roman"/>
-          <w:sz w:val="24"/>
-        </w:rPr>
-        <w:t xml:space="preserve"> terlebih dahulu untuk dapat digunakan dalam </w:t>
-      </w:r>
-      <w:r>
-        <w:rPr>
-          <w:rFonts w:ascii="Times New Roman" w:hAnsi="Times New Roman" w:cs="Times New Roman"/>
-          <w:i/>
-          <w:sz w:val="24"/>
-        </w:rPr>
-        <w:t>game engine</w:t>
-      </w:r>
-      <w:r>
-        <w:rPr>
-          <w:rFonts w:ascii="Times New Roman" w:hAnsi="Times New Roman" w:cs="Times New Roman"/>
-          <w:sz w:val="24"/>
-        </w:rPr>
-        <w:t xml:space="preserve"> nantinya.  P</w:t>
-      </w:r>
-      <w:r>
-        <w:rPr>
-          <w:rFonts w:ascii="Times New Roman" w:hAnsi="Times New Roman" w:cs="Times New Roman"/>
-          <w:sz w:val="24"/>
-        </w:rPr>
-        <w:t xml:space="preserve">enulis akan membuat </w:t>
-      </w:r>
-      <w:r>
-        <w:rPr>
-          <w:rFonts w:ascii="Times New Roman" w:hAnsi="Times New Roman" w:cs="Times New Roman"/>
-          <w:i/>
-          <w:sz w:val="24"/>
-        </w:rPr>
-        <w:t xml:space="preserve">model object </w:t>
-      </w:r>
-      <w:r>
-        <w:rPr>
-          <w:rFonts w:ascii="Times New Roman" w:hAnsi="Times New Roman" w:cs="Times New Roman"/>
-          <w:sz w:val="24"/>
-        </w:rPr>
-        <w:t>dahulu</w:t>
-      </w:r>
-      <w:r>
-        <w:rPr>
-          <w:rFonts w:ascii="Times New Roman" w:hAnsi="Times New Roman" w:cs="Times New Roman"/>
-          <w:sz w:val="24"/>
-        </w:rPr>
-        <w:t xml:space="preserve"> pada </w:t>
-      </w:r>
-      <w:r>
-        <w:rPr>
-          <w:rFonts w:ascii="Times New Roman" w:hAnsi="Times New Roman" w:cs="Times New Roman"/>
-          <w:i/>
-          <w:sz w:val="24"/>
-        </w:rPr>
-        <w:t xml:space="preserve">Modeling Software </w:t>
-      </w:r>
-      <w:r>
-        <w:rPr>
-          <w:rFonts w:ascii="Times New Roman" w:hAnsi="Times New Roman" w:cs="Times New Roman"/>
-          <w:sz w:val="24"/>
-        </w:rPr>
-        <w:t xml:space="preserve">berupa </w:t>
-      </w:r>
-      <w:r>
-        <w:rPr>
-          <w:rFonts w:ascii="Times New Roman" w:hAnsi="Times New Roman" w:cs="Times New Roman"/>
-          <w:i/>
-          <w:sz w:val="24"/>
-        </w:rPr>
-        <w:t>Blender</w:t>
-      </w:r>
-      <w:r>
-        <w:rPr>
-          <w:rFonts w:ascii="Times New Roman" w:hAnsi="Times New Roman" w:cs="Times New Roman"/>
-          <w:sz w:val="24"/>
-        </w:rPr>
-        <w:t xml:space="preserve">, sehingga nantinya dapat diimplementasikan dalam </w:t>
-      </w:r>
-      <w:r>
-        <w:rPr>
-          <w:rFonts w:ascii="Times New Roman" w:hAnsi="Times New Roman" w:cs="Times New Roman"/>
-          <w:i/>
-          <w:sz w:val="24"/>
-        </w:rPr>
-        <w:t>game engine</w:t>
-      </w:r>
-      <w:r>
-        <w:rPr>
-          <w:rFonts w:ascii="Times New Roman" w:hAnsi="Times New Roman" w:cs="Times New Roman"/>
-          <w:i/>
-          <w:sz w:val="24"/>
-        </w:rPr>
-        <w:t xml:space="preserve"> </w:t>
-      </w:r>
-      <w:r>
-        <w:rPr>
-          <w:rFonts w:ascii="Times New Roman" w:hAnsi="Times New Roman" w:cs="Times New Roman"/>
-          <w:sz w:val="24"/>
-        </w:rPr>
-        <w:t xml:space="preserve">yaitu </w:t>
-      </w:r>
-      <w:r>
-        <w:rPr>
-          <w:rFonts w:ascii="Times New Roman" w:hAnsi="Times New Roman" w:cs="Times New Roman"/>
-          <w:i/>
-          <w:sz w:val="24"/>
-        </w:rPr>
-        <w:t>Unity3D</w:t>
-      </w:r>
-      <w:r>
-        <w:rPr>
-          <w:rFonts w:ascii="Times New Roman" w:hAnsi="Times New Roman" w:cs="Times New Roman"/>
-          <w:i/>
-          <w:sz w:val="24"/>
-        </w:rPr>
-        <w:t xml:space="preserve"> </w:t>
-      </w:r>
-      <w:r>
-        <w:rPr>
-          <w:rFonts w:ascii="Times New Roman" w:hAnsi="Times New Roman" w:cs="Times New Roman"/>
-          <w:sz w:val="24"/>
-        </w:rPr>
-        <w:t xml:space="preserve">dan dimanupulasi </w:t>
-      </w:r>
-      <w:r>
-        <w:rPr>
-          <w:rFonts w:ascii="Times New Roman" w:hAnsi="Times New Roman" w:cs="Times New Roman"/>
-          <w:sz w:val="24"/>
-        </w:rPr>
-        <w:t xml:space="preserve">menggunakan bahasa pemrograman </w:t>
-      </w:r>
-      <w:r>
-        <w:rPr>
-          <w:rFonts w:ascii="Times New Roman" w:hAnsi="Times New Roman" w:cs="Times New Roman"/>
-          <w:i/>
-          <w:sz w:val="24"/>
-        </w:rPr>
-        <w:t>C#</w:t>
-      </w:r>
-      <w:r>
-        <w:rPr>
-          <w:rFonts w:ascii="Times New Roman" w:hAnsi="Times New Roman" w:cs="Times New Roman"/>
-          <w:sz w:val="24"/>
-        </w:rPr>
-        <w:t>.</w:t>
-      </w:r>
-    </w:p>
-    <w:p>
-      <w:pPr>
-        <w:spacing w:line="360" w:lineRule="auto"/>
-        <w:ind w:left="720"/>
-        <w:jc w:val="both"/>
-        <w:rPr>
-          <w:rFonts w:ascii="Times New Roman" w:hAnsi="Times New Roman" w:cs="Times New Roman"/>
-          <w:sz w:val="24"/>
-        </w:rPr>
-      </w:pPr>
-    </w:p>
-    <w:p>
-      <w:pPr>
-        <w:spacing w:line="360" w:lineRule="auto"/>
-        <w:jc w:val="both"/>
-        <w:rPr>
-          <w:rFonts w:ascii="Times New Roman" w:hAnsi="Times New Roman" w:cs="Times New Roman"/>
-          <w:sz w:val="24"/>
-          <w:szCs w:val="24"/>
-        </w:rPr>
-      </w:pPr>
-      <w:r>
-        <w:rPr>
-          <w:rFonts w:ascii="Times New Roman" w:hAnsi="Times New Roman" w:cs="Times New Roman"/>
-          <w:b/>
-          <w:sz w:val="24"/>
-          <w:szCs w:val="24"/>
-        </w:rPr>
-        <w:t>1.5 SISTEMATIKA PENULISAN</w:t>
-      </w:r>
-      <w:r>
-        <w:rPr>
-          <w:rFonts w:ascii="Times New Roman" w:hAnsi="Times New Roman" w:cs="Times New Roman"/>
-          <w:sz w:val="24"/>
-          <w:szCs w:val="24"/>
-        </w:rPr>
-        <w:t xml:space="preserve"> </w:t>
-      </w:r>
-    </w:p>
-    <w:p>
-      <w:pPr>
-        <w:spacing w:line="360" w:lineRule="auto"/>
-        <w:ind w:firstLine="720"/>
-        <w:jc w:val="both"/>
-        <w:rPr>
-          <w:rFonts w:ascii="Times New Roman" w:hAnsi="Times New Roman" w:cs="Times New Roman"/>
-          <w:sz w:val="24"/>
-          <w:szCs w:val="24"/>
-        </w:rPr>
-      </w:pPr>
-      <w:r>
-        <w:rPr>
-          <w:rFonts w:ascii="Times New Roman" w:hAnsi="Times New Roman" w:cs="Times New Roman"/>
-          <w:sz w:val="24"/>
-          <w:szCs w:val="24"/>
-        </w:rPr>
-        <w:t xml:space="preserve">Dalam penulisan mengelompokkan pembahasan dalam kelompok Bab-bab. Satu kelompok pembahasan dimasukkan dalam satu judul Bab, yang mana Bab-bab ini terdiri dari subbab-subbab. </w:t>
-      </w:r>
-    </w:p>
-    <w:p>
-      <w:pPr>
-        <w:spacing w:line="360" w:lineRule="auto"/>
-        <w:ind w:firstLine="720"/>
-        <w:jc w:val="both"/>
-        <w:rPr>
-          <w:rFonts w:ascii="Times New Roman" w:hAnsi="Times New Roman" w:cs="Times New Roman"/>
-          <w:b/>
-          <w:sz w:val="24"/>
-          <w:szCs w:val="24"/>
-        </w:rPr>
-      </w:pPr>
-      <w:r>
-        <w:rPr>
-          <w:rFonts w:ascii="Times New Roman" w:hAnsi="Times New Roman" w:cs="Times New Roman"/>
-          <w:b/>
-          <w:sz w:val="24"/>
-          <w:szCs w:val="24"/>
-        </w:rPr>
-        <w:t>1. PENDAHULUAN</w:t>
-      </w:r>
-    </w:p>
-    <w:p>
-      <w:pPr>
-        <w:spacing w:line="360" w:lineRule="auto"/>
-        <w:ind w:left="720" w:firstLine="720"/>
-        <w:jc w:val="both"/>
-        <w:rPr>
-          <w:rFonts w:ascii="Times New Roman" w:hAnsi="Times New Roman" w:cs="Times New Roman"/>
-          <w:b/>
-          <w:sz w:val="24"/>
-          <w:szCs w:val="24"/>
-        </w:rPr>
-      </w:pPr>
-      <w:r>
-        <w:rPr>
-          <w:rFonts w:ascii="Times New Roman" w:hAnsi="Times New Roman" w:cs="Times New Roman"/>
-          <w:sz w:val="24"/>
-          <w:szCs w:val="24"/>
-        </w:rPr>
-        <w:lastRenderedPageBreak/>
+          <w:szCs w:val="24"/>
+        </w:rPr>
+      </w:pPr>
+      <w:r>
+        <w:rPr>
+          <w:rFonts w:ascii="Times New Roman" w:hAnsi="Times New Roman" w:cs="Times New Roman"/>
+          <w:sz w:val="24"/>
+          <w:szCs w:val="24"/>
+        </w:rPr>
         <w:t xml:space="preserve"> Menjelaskan secara ringkas mengenai latar belakang</w:t>
       </w:r>
       <w:r>
@@ -1709,7 +2103,7 @@
             <w:rPr>
               <w:noProof/>
             </w:rPr>
-            <w:t>2</w:t>
+            <w:t>4</w:t>
           </w:r>
         </w:fldSimple>
       </w:p>
@@ -1742,6 +2136,365 @@
 <file path=word/numbering.xml><?xml version="1.0" encoding="utf-8"?>
 <w:numbering xmlns:ve="http://schemas.openxmlformats.org/markup-compatibility/2006" xmlns:o="urn:schemas-microsoft-com:office:office" xmlns:r="http://schemas.openxmlformats.org/officeDocument/2006/relationships" xmlns:m="http://schemas.openxmlformats.org/officeDocument/2006/math" xmlns:v="urn:schemas-microsoft-com:vml" xmlns:wp="http://schemas.openxmlformats.org/drawingml/2006/wordprocessingDrawing" xmlns:w10="urn:schemas-microsoft-com:office:word" xmlns:w="http://schemas.openxmlformats.org/wordprocessingml/2006/main" xmlns:wne="http://schemas.microsoft.com/office/word/2006/wordml">
   <w:abstractNum w:abstractNumId="0">
+    <w:nsid w:val="19CF5670"/>
+    <w:multiLevelType w:val="hybridMultilevel"/>
+    <w:tmpl w:val="1AFA45D8"/>
+    <w:lvl w:ilvl="0" w:tplc="C80858DA">
+      <w:start w:val="1"/>
+      <w:numFmt w:val="decimal"/>
+      <w:lvlText w:val="1.4.%1"/>
+      <w:lvlJc w:val="left"/>
+      <w:pPr>
+        <w:ind w:left="720" w:hanging="360"/>
+      </w:pPr>
+      <w:rPr>
+        <w:rFonts w:hint="default"/>
+        <w:b/>
+        <w:sz w:val="28"/>
+        <w:szCs w:val="28"/>
+      </w:rPr>
+    </w:lvl>
+    <w:lvl w:ilvl="1" w:tplc="04090019" w:tentative="1">
+      <w:start w:val="1"/>
+      <w:numFmt w:val="lowerLetter"/>
+      <w:lvlText w:val="%2."/>
+      <w:lvlJc w:val="left"/>
+      <w:pPr>
+        <w:ind w:left="1440" w:hanging="360"/>
+      </w:pPr>
+    </w:lvl>
+    <w:lvl w:ilvl="2" w:tplc="0409001B" w:tentative="1">
+      <w:start w:val="1"/>
+      <w:numFmt w:val="lowerRoman"/>
+      <w:lvlText w:val="%3."/>
+      <w:lvlJc w:val="right"/>
+      <w:pPr>
+        <w:ind w:left="2160" w:hanging="180"/>
+      </w:pPr>
+    </w:lvl>
+    <w:lvl w:ilvl="3" w:tplc="0409000F" w:tentative="1">
+      <w:start w:val="1"/>
+      <w:numFmt w:val="decimal"/>
+      <w:lvlText w:val="%4."/>
+      <w:lvlJc w:val="left"/>
+      <w:pPr>
+        <w:ind w:left="2880" w:hanging="360"/>
+      </w:pPr>
+    </w:lvl>
+    <w:lvl w:ilvl="4" w:tplc="04090019" w:tentative="1">
+      <w:start w:val="1"/>
+      <w:numFmt w:val="lowerLetter"/>
+      <w:lvlText w:val="%5."/>
+      <w:lvlJc w:val="left"/>
+      <w:pPr>
+        <w:ind w:left="3600" w:hanging="360"/>
+      </w:pPr>
+    </w:lvl>
+    <w:lvl w:ilvl="5" w:tplc="0409001B" w:tentative="1">
+      <w:start w:val="1"/>
+      <w:numFmt w:val="lowerRoman"/>
+      <w:lvlText w:val="%6."/>
+      <w:lvlJc w:val="right"/>
+      <w:pPr>
+        <w:ind w:left="4320" w:hanging="180"/>
+      </w:pPr>
+    </w:lvl>
+    <w:lvl w:ilvl="6" w:tplc="0409000F" w:tentative="1">
+      <w:start w:val="1"/>
+      <w:numFmt w:val="decimal"/>
+      <w:lvlText w:val="%7."/>
+      <w:lvlJc w:val="left"/>
+      <w:pPr>
+        <w:ind w:left="5040" w:hanging="360"/>
+      </w:pPr>
+    </w:lvl>
+    <w:lvl w:ilvl="7" w:tplc="04090019" w:tentative="1">
+      <w:start w:val="1"/>
+      <w:numFmt w:val="lowerLetter"/>
+      <w:lvlText w:val="%8."/>
+      <w:lvlJc w:val="left"/>
+      <w:pPr>
+        <w:ind w:left="5760" w:hanging="360"/>
+      </w:pPr>
+    </w:lvl>
+    <w:lvl w:ilvl="8" w:tplc="0409001B" w:tentative="1">
+      <w:start w:val="1"/>
+      <w:numFmt w:val="lowerRoman"/>
+      <w:lvlText w:val="%9."/>
+      <w:lvlJc w:val="right"/>
+      <w:pPr>
+        <w:ind w:left="6480" w:hanging="180"/>
+      </w:pPr>
+    </w:lvl>
+  </w:abstractNum>
+  <w:abstractNum w:abstractNumId="1">
+    <w:nsid w:val="218F21BB"/>
+    <w:multiLevelType w:val="hybridMultilevel"/>
+    <w:tmpl w:val="502626C8"/>
+    <w:lvl w:ilvl="0" w:tplc="E5CEC94E">
+      <w:start w:val="1"/>
+      <w:numFmt w:val="lowerLetter"/>
+      <w:lvlText w:val="%1."/>
+      <w:lvlJc w:val="left"/>
+      <w:pPr>
+        <w:ind w:left="1080" w:hanging="360"/>
+      </w:pPr>
+      <w:rPr>
+        <w:rFonts w:hint="default"/>
+      </w:rPr>
+    </w:lvl>
+    <w:lvl w:ilvl="1" w:tplc="04090019" w:tentative="1">
+      <w:start w:val="1"/>
+      <w:numFmt w:val="lowerLetter"/>
+      <w:lvlText w:val="%2."/>
+      <w:lvlJc w:val="left"/>
+      <w:pPr>
+        <w:ind w:left="1800" w:hanging="360"/>
+      </w:pPr>
+    </w:lvl>
+    <w:lvl w:ilvl="2" w:tplc="0409001B" w:tentative="1">
+      <w:start w:val="1"/>
+      <w:numFmt w:val="lowerRoman"/>
+      <w:lvlText w:val="%3."/>
+      <w:lvlJc w:val="right"/>
+      <w:pPr>
+        <w:ind w:left="2520" w:hanging="180"/>
+      </w:pPr>
+    </w:lvl>
+    <w:lvl w:ilvl="3" w:tplc="0409000F" w:tentative="1">
+      <w:start w:val="1"/>
+      <w:numFmt w:val="decimal"/>
+      <w:lvlText w:val="%4."/>
+      <w:lvlJc w:val="left"/>
+      <w:pPr>
+        <w:ind w:left="3240" w:hanging="360"/>
+      </w:pPr>
+    </w:lvl>
+    <w:lvl w:ilvl="4" w:tplc="04090019" w:tentative="1">
+      <w:start w:val="1"/>
+      <w:numFmt w:val="lowerLetter"/>
+      <w:lvlText w:val="%5."/>
+      <w:lvlJc w:val="left"/>
+      <w:pPr>
+        <w:ind w:left="3960" w:hanging="360"/>
+      </w:pPr>
+    </w:lvl>
+    <w:lvl w:ilvl="5" w:tplc="0409001B" w:tentative="1">
+      <w:start w:val="1"/>
+      <w:numFmt w:val="lowerRoman"/>
+      <w:lvlText w:val="%6."/>
+      <w:lvlJc w:val="right"/>
+      <w:pPr>
+        <w:ind w:left="4680" w:hanging="180"/>
+      </w:pPr>
+    </w:lvl>
+    <w:lvl w:ilvl="6" w:tplc="0409000F" w:tentative="1">
+      <w:start w:val="1"/>
+      <w:numFmt w:val="decimal"/>
+      <w:lvlText w:val="%7."/>
+      <w:lvlJc w:val="left"/>
+      <w:pPr>
+        <w:ind w:left="5400" w:hanging="360"/>
+      </w:pPr>
+    </w:lvl>
+    <w:lvl w:ilvl="7" w:tplc="04090019" w:tentative="1">
+      <w:start w:val="1"/>
+      <w:numFmt w:val="lowerLetter"/>
+      <w:lvlText w:val="%8."/>
+      <w:lvlJc w:val="left"/>
+      <w:pPr>
+        <w:ind w:left="6120" w:hanging="360"/>
+      </w:pPr>
+    </w:lvl>
+    <w:lvl w:ilvl="8" w:tplc="0409001B" w:tentative="1">
+      <w:start w:val="1"/>
+      <w:numFmt w:val="lowerRoman"/>
+      <w:lvlText w:val="%9."/>
+      <w:lvlJc w:val="right"/>
+      <w:pPr>
+        <w:ind w:left="6840" w:hanging="180"/>
+      </w:pPr>
+    </w:lvl>
+  </w:abstractNum>
+  <w:abstractNum w:abstractNumId="2">
+    <w:nsid w:val="57035EB9"/>
+    <w:multiLevelType w:val="hybridMultilevel"/>
+    <w:tmpl w:val="C186ECBE"/>
+    <w:lvl w:ilvl="0" w:tplc="5CE8B03E">
+      <w:start w:val="1"/>
+      <w:numFmt w:val="lowerLetter"/>
+      <w:lvlText w:val="%1."/>
+      <w:lvlJc w:val="left"/>
+      <w:pPr>
+        <w:ind w:left="1080" w:hanging="360"/>
+      </w:pPr>
+      <w:rPr>
+        <w:rFonts w:hint="default"/>
+      </w:rPr>
+    </w:lvl>
+    <w:lvl w:ilvl="1" w:tplc="04090019" w:tentative="1">
+      <w:start w:val="1"/>
+      <w:numFmt w:val="lowerLetter"/>
+      <w:lvlText w:val="%2."/>
+      <w:lvlJc w:val="left"/>
+      <w:pPr>
+        <w:ind w:left="1800" w:hanging="360"/>
+      </w:pPr>
+    </w:lvl>
+    <w:lvl w:ilvl="2" w:tplc="0409001B" w:tentative="1">
+      <w:start w:val="1"/>
+      <w:numFmt w:val="lowerRoman"/>
+      <w:lvlText w:val="%3."/>
+      <w:lvlJc w:val="right"/>
+      <w:pPr>
+        <w:ind w:left="2520" w:hanging="180"/>
+      </w:pPr>
+    </w:lvl>
+    <w:lvl w:ilvl="3" w:tplc="0409000F" w:tentative="1">
+      <w:start w:val="1"/>
+      <w:numFmt w:val="decimal"/>
+      <w:lvlText w:val="%4."/>
+      <w:lvlJc w:val="left"/>
+      <w:pPr>
+        <w:ind w:left="3240" w:hanging="360"/>
+      </w:pPr>
+    </w:lvl>
+    <w:lvl w:ilvl="4" w:tplc="04090019" w:tentative="1">
+      <w:start w:val="1"/>
+      <w:numFmt w:val="lowerLetter"/>
+      <w:lvlText w:val="%5."/>
+      <w:lvlJc w:val="left"/>
+      <w:pPr>
+        <w:ind w:left="3960" w:hanging="360"/>
+      </w:pPr>
+    </w:lvl>
+    <w:lvl w:ilvl="5" w:tplc="0409001B" w:tentative="1">
+      <w:start w:val="1"/>
+      <w:numFmt w:val="lowerRoman"/>
+      <w:lvlText w:val="%6."/>
+      <w:lvlJc w:val="right"/>
+      <w:pPr>
+        <w:ind w:left="4680" w:hanging="180"/>
+      </w:pPr>
+    </w:lvl>
+    <w:lvl w:ilvl="6" w:tplc="0409000F" w:tentative="1">
+      <w:start w:val="1"/>
+      <w:numFmt w:val="decimal"/>
+      <w:lvlText w:val="%7."/>
+      <w:lvlJc w:val="left"/>
+      <w:pPr>
+        <w:ind w:left="5400" w:hanging="360"/>
+      </w:pPr>
+    </w:lvl>
+    <w:lvl w:ilvl="7" w:tplc="04090019" w:tentative="1">
+      <w:start w:val="1"/>
+      <w:numFmt w:val="lowerLetter"/>
+      <w:lvlText w:val="%8."/>
+      <w:lvlJc w:val="left"/>
+      <w:pPr>
+        <w:ind w:left="6120" w:hanging="360"/>
+      </w:pPr>
+    </w:lvl>
+    <w:lvl w:ilvl="8" w:tplc="0409001B" w:tentative="1">
+      <w:start w:val="1"/>
+      <w:numFmt w:val="lowerRoman"/>
+      <w:lvlText w:val="%9."/>
+      <w:lvlJc w:val="right"/>
+      <w:pPr>
+        <w:ind w:left="6840" w:hanging="180"/>
+      </w:pPr>
+    </w:lvl>
+  </w:abstractNum>
+  <w:abstractNum w:abstractNumId="3">
+    <w:nsid w:val="660F2C01"/>
+    <w:multiLevelType w:val="hybridMultilevel"/>
+    <w:tmpl w:val="481482A0"/>
+    <w:lvl w:ilvl="0" w:tplc="244A945E">
+      <w:start w:val="1"/>
+      <w:numFmt w:val="decimal"/>
+      <w:lvlText w:val="%1."/>
+      <w:lvlJc w:val="left"/>
+      <w:pPr>
+        <w:ind w:left="810" w:hanging="360"/>
+      </w:pPr>
+      <w:rPr>
+        <w:rFonts w:hint="default"/>
+      </w:rPr>
+    </w:lvl>
+    <w:lvl w:ilvl="1" w:tplc="04090019" w:tentative="1">
+      <w:start w:val="1"/>
+      <w:numFmt w:val="lowerLetter"/>
+      <w:lvlText w:val="%2."/>
+      <w:lvlJc w:val="left"/>
+      <w:pPr>
+        <w:ind w:left="1530" w:hanging="360"/>
+      </w:pPr>
+    </w:lvl>
+    <w:lvl w:ilvl="2" w:tplc="0409001B" w:tentative="1">
+      <w:start w:val="1"/>
+      <w:numFmt w:val="lowerRoman"/>
+      <w:lvlText w:val="%3."/>
+      <w:lvlJc w:val="right"/>
+      <w:pPr>
+        <w:ind w:left="2250" w:hanging="180"/>
+      </w:pPr>
+    </w:lvl>
+    <w:lvl w:ilvl="3" w:tplc="0409000F" w:tentative="1">
+      <w:start w:val="1"/>
+      <w:numFmt w:val="decimal"/>
+      <w:lvlText w:val="%4."/>
+      <w:lvlJc w:val="left"/>
+      <w:pPr>
+        <w:ind w:left="2970" w:hanging="360"/>
+      </w:pPr>
+    </w:lvl>
+    <w:lvl w:ilvl="4" w:tplc="04090019" w:tentative="1">
+      <w:start w:val="1"/>
+      <w:numFmt w:val="lowerLetter"/>
+      <w:lvlText w:val="%5."/>
+      <w:lvlJc w:val="left"/>
+      <w:pPr>
+        <w:ind w:left="3690" w:hanging="360"/>
+      </w:pPr>
+    </w:lvl>
+    <w:lvl w:ilvl="5" w:tplc="0409001B" w:tentative="1">
+      <w:start w:val="1"/>
+      <w:numFmt w:val="lowerRoman"/>
+      <w:lvlText w:val="%6."/>
+      <w:lvlJc w:val="right"/>
+      <w:pPr>
+        <w:ind w:left="4410" w:hanging="180"/>
+      </w:pPr>
+    </w:lvl>
+    <w:lvl w:ilvl="6" w:tplc="0409000F" w:tentative="1">
+      <w:start w:val="1"/>
+      <w:numFmt w:val="decimal"/>
+      <w:lvlText w:val="%7."/>
+      <w:lvlJc w:val="left"/>
+      <w:pPr>
+        <w:ind w:left="5130" w:hanging="360"/>
+      </w:pPr>
+    </w:lvl>
+    <w:lvl w:ilvl="7" w:tplc="04090019" w:tentative="1">
+      <w:start w:val="1"/>
+      <w:numFmt w:val="lowerLetter"/>
+      <w:lvlText w:val="%8."/>
+      <w:lvlJc w:val="left"/>
+      <w:pPr>
+        <w:ind w:left="5850" w:hanging="360"/>
+      </w:pPr>
+    </w:lvl>
+    <w:lvl w:ilvl="8" w:tplc="0409001B" w:tentative="1">
+      <w:start w:val="1"/>
+      <w:numFmt w:val="lowerRoman"/>
+      <w:lvlText w:val="%9."/>
+      <w:lvlJc w:val="right"/>
+      <w:pPr>
+        <w:ind w:left="6570" w:hanging="180"/>
+      </w:pPr>
+    </w:lvl>
+  </w:abstractNum>
+  <w:abstractNum w:abstractNumId="4">
     <w:nsid w:val="78A40C4A"/>
     <w:multiLevelType w:val="multilevel"/>
     <w:tmpl w:val="455C2F40"/>
@@ -1863,7 +2616,19 @@
     </w:lvl>
   </w:abstractNum>
   <w:num w:numId="1">
+    <w:abstractNumId w:val="4"/>
+  </w:num>
+  <w:num w:numId="2">
     <w:abstractNumId w:val="0"/>
+  </w:num>
+  <w:num w:numId="3">
+    <w:abstractNumId w:val="3"/>
+  </w:num>
+  <w:num w:numId="4">
+    <w:abstractNumId w:val="1"/>
+  </w:num>
+  <w:num w:numId="5">
+    <w:abstractNumId w:val="2"/>
   </w:num>
 </w:numbering>
 </file>
@@ -2032,7 +2797,6 @@
   <w:style w:type="character" w:default="1" w:styleId="DefaultParagraphFont">
     <w:name w:val="Default Paragraph Font"/>
     <w:uiPriority w:val="1"/>
-    <w:semiHidden/>
     <w:unhideWhenUsed/>
   </w:style>
   <w:style w:type="table" w:default="1" w:styleId="TableNormal">

</xml_diff>